<commit_message>
add english in word practice
</commit_message>
<xml_diff>
--- a/bakrang/word/template/verb2_colouring.docx
+++ b/bakrang/word/template/verb2_colouring.docx
@@ -134,31 +134,6 @@
           <w:szCs w:val="40"/>
         </w:rPr>
         <w:t xml:space="preserve"> is</w:t>
-      </w:r>
-      <w:r>
-        <w:rPr>
-          <w:sz w:val="40"/>
-          <w:szCs w:val="40"/>
-        </w:rPr>
-        <w:tab/>
-      </w:r>
-    </w:p>
-    <w:p>
-      <w:pPr>
-        <w:tabs>
-          <w:tab w:val="left" w:leader="dot" w:pos="9356"/>
-        </w:tabs>
-        <w:rPr>
-          <w:sz w:val="40"/>
-          <w:szCs w:val="40"/>
-        </w:rPr>
-      </w:pPr>
-      <w:r>
-        <w:rPr>
-          <w:sz w:val="40"/>
-          <w:szCs w:val="40"/>
-        </w:rPr>
-        <w:t>Daughter is</w:t>
       </w:r>
       <w:r>
         <w:rPr>

</xml_diff>